<commit_message>
new DSes and DP
</commit_message>
<xml_diff>
--- a/C++. DSA/2. Data Structures/7. Graphs.docx
+++ b/C++. DSA/2. Data Structures/7. Graphs.docx
@@ -1,6 +1,6 @@
 
 <file path=word/document.xml><?xml version="1.0" encoding="utf-8"?>
-<w:document xmlns:wpc="http://schemas.microsoft.com/office/word/2010/wordprocessingCanvas" xmlns:cx="http://schemas.microsoft.com/office/drawing/2014/chartex" xmlns:cx1="http://schemas.microsoft.com/office/drawing/2015/9/8/chartex" xmlns:cx2="http://schemas.microsoft.com/office/drawing/2015/10/21/chartex" xmlns:cx3="http://schemas.microsoft.com/office/drawing/2016/5/9/chartex" xmlns:cx4="http://schemas.microsoft.com/office/drawing/2016/5/10/chartex" xmlns:cx5="http://schemas.microsoft.com/office/drawing/2016/5/11/chartex" xmlns:cx6="http://schemas.microsoft.com/office/drawing/2016/5/12/chartex" xmlns:cx7="http://schemas.microsoft.com/office/drawing/2016/5/13/chartex" xmlns:cx8="http://schemas.microsoft.com/office/drawing/2016/5/14/chartex" xmlns:mc="http://schemas.openxmlformats.org/markup-compatibility/2006" xmlns:aink="http://schemas.microsoft.com/office/drawing/2016/ink" xmlns:am3d="http://schemas.microsoft.com/office/drawing/2017/model3d" xmlns:o="urn:schemas-microsoft-com:office:office" xmlns:oel="http://schemas.microsoft.com/office/2019/extlst" xmlns:r="http://schemas.openxmlformats.org/officeDocument/2006/relationships" xmlns:m="http://schemas.openxmlformats.org/officeDocument/2006/math" xmlns:v="urn:schemas-microsoft-com:vml" xmlns:wp14="http://schemas.microsoft.com/office/word/2010/wordprocessingDrawing" xmlns:wp="http://schemas.openxmlformats.org/drawingml/2006/wordprocessingDrawing" xmlns:w10="urn:schemas-microsoft-com:office:word" xmlns:w="http://schemas.openxmlformats.org/wordprocessingml/2006/main" xmlns:w14="http://schemas.microsoft.com/office/word/2010/wordml" xmlns:w15="http://schemas.microsoft.com/office/word/2012/wordml" xmlns:w16cex="http://schemas.microsoft.com/office/word/2018/wordml/cex" xmlns:w16cid="http://schemas.microsoft.com/office/word/2016/wordml/cid" xmlns:w16="http://schemas.microsoft.com/office/word/2018/wordml" xmlns:w16du="http://schemas.microsoft.com/office/word/2023/wordml/word16du" xmlns:w16sdtdh="http://schemas.microsoft.com/office/word/2020/wordml/sdtdatahash" xmlns:w16se="http://schemas.microsoft.com/office/word/2015/wordml/symex" xmlns:wpg="http://schemas.microsoft.com/office/word/2010/wordprocessingGroup" xmlns:wpi="http://schemas.microsoft.com/office/word/2010/wordprocessingInk" xmlns:wne="http://schemas.microsoft.com/office/word/2006/wordml" xmlns:wps="http://schemas.microsoft.com/office/word/2010/wordprocessingShape" mc:Ignorable="w14 w15 w16se w16cid w16 w16cex w16sdtdh wp14">
+<w:document xmlns:wpc="http://schemas.microsoft.com/office/word/2010/wordprocessingCanvas" xmlns:cx="http://schemas.microsoft.com/office/drawing/2014/chartex" xmlns:cx1="http://schemas.microsoft.com/office/drawing/2015/9/8/chartex" xmlns:cx2="http://schemas.microsoft.com/office/drawing/2015/10/21/chartex" xmlns:cx3="http://schemas.microsoft.com/office/drawing/2016/5/9/chartex" xmlns:cx4="http://schemas.microsoft.com/office/drawing/2016/5/10/chartex" xmlns:cx5="http://schemas.microsoft.com/office/drawing/2016/5/11/chartex" xmlns:cx6="http://schemas.microsoft.com/office/drawing/2016/5/12/chartex" xmlns:cx7="http://schemas.microsoft.com/office/drawing/2016/5/13/chartex" xmlns:cx8="http://schemas.microsoft.com/office/drawing/2016/5/14/chartex" xmlns:mc="http://schemas.openxmlformats.org/markup-compatibility/2006" xmlns:aink="http://schemas.microsoft.com/office/drawing/2016/ink" xmlns:am3d="http://schemas.microsoft.com/office/drawing/2017/model3d" xmlns:o="urn:schemas-microsoft-com:office:office" xmlns:oel="http://schemas.microsoft.com/office/2019/extlst" xmlns:r="http://schemas.openxmlformats.org/officeDocument/2006/relationships" xmlns:m="http://schemas.openxmlformats.org/officeDocument/2006/math" xmlns:v="urn:schemas-microsoft-com:vml" xmlns:wp14="http://schemas.microsoft.com/office/word/2010/wordprocessingDrawing" xmlns:wp="http://schemas.openxmlformats.org/drawingml/2006/wordprocessingDrawing" xmlns:w10="urn:schemas-microsoft-com:office:word" xmlns:w="http://schemas.openxmlformats.org/wordprocessingml/2006/main" xmlns:w14="http://schemas.microsoft.com/office/word/2010/wordml" xmlns:w15="http://schemas.microsoft.com/office/word/2012/wordml" xmlns:w16cex="http://schemas.microsoft.com/office/word/2018/wordml/cex" xmlns:w16cid="http://schemas.microsoft.com/office/word/2016/wordml/cid" xmlns:w16="http://schemas.microsoft.com/office/word/2018/wordml" xmlns:w16sdtdh="http://schemas.microsoft.com/office/word/2020/wordml/sdtdatahash" xmlns:w16se="http://schemas.microsoft.com/office/word/2015/wordml/symex" xmlns:wpg="http://schemas.microsoft.com/office/word/2010/wordprocessingGroup" xmlns:wpi="http://schemas.microsoft.com/office/word/2010/wordprocessingInk" xmlns:wne="http://schemas.microsoft.com/office/word/2006/wordml" xmlns:wps="http://schemas.microsoft.com/office/word/2010/wordprocessingShape" mc:Ignorable="w14 w15 w16se w16cid w16 w16cex w16sdtdh wp14">
   <w:body>
     <w:p>
       <w:pPr>
@@ -261,19 +261,13 @@
         <w:t xml:space="preserve"> </w:t>
       </w:r>
       <w:r>
-        <w:t>IDs</w:t>
-      </w:r>
-      <w:r>
-        <w:t xml:space="preserve">, </w:t>
+        <w:t xml:space="preserve">IDs, </w:t>
       </w:r>
       <w:r>
         <w:t xml:space="preserve">the list containing </w:t>
       </w:r>
       <w:r>
-        <w:t>IDs</w:t>
-      </w:r>
-      <w:r>
-        <w:t xml:space="preserve"> </w:t>
+        <w:t xml:space="preserve">IDs </w:t>
       </w:r>
       <w:r>
         <w:t>of</w:t>
@@ -466,19 +460,13 @@
         <w:t xml:space="preserve"> </w:t>
       </w:r>
       <w:r>
-        <w:t>to mark "exploring" nodes</w:t>
-      </w:r>
-      <w:r>
-        <w:t xml:space="preserve">, </w:t>
+        <w:t xml:space="preserve">to mark "exploring" nodes, </w:t>
       </w:r>
       <w:r>
         <w:t>a method</w:t>
       </w:r>
       <w:r>
-        <w:t xml:space="preserve"> to check "seen" nodes</w:t>
-      </w:r>
-      <w:r>
-        <w:t xml:space="preserve"> </w:t>
+        <w:t xml:space="preserve"> to check "seen" nodes </w:t>
       </w:r>
       <w:r>
         <w:t>(could be a bool in node)</w:t>
@@ -2771,844 +2759,7 @@
       <w:proofErr w:type="gramEnd"/>
     </w:p>
     <w:p/>
-    <w:p>
-      <w:r>
-        <w:br w:type="page"/>
-      </w:r>
-    </w:p>
-    <w:p>
-      <w:pPr>
-        <w:jc w:val="center"/>
-        <w:rPr>
-          <w:b/>
-          <w:bCs/>
-        </w:rPr>
-      </w:pPr>
-      <w:r>
-        <w:rPr>
-          <w:b/>
-          <w:bCs/>
-        </w:rPr>
-        <w:lastRenderedPageBreak/>
-        <w:t>Eulerian Path and Cycles</w:t>
-      </w:r>
-    </w:p>
-    <w:p>
-      <w:r>
-        <w:rPr>
-          <w:highlight w:val="yellow"/>
-        </w:rPr>
-        <w:t>Eulerian Path</w:t>
-      </w:r>
-      <w:r>
-        <w:t xml:space="preserve">: A path that traverses every edges in the graph </w:t>
-      </w:r>
-      <w:r>
-        <w:rPr>
-          <w:b/>
-          <w:bCs/>
-        </w:rPr>
-        <w:t>exactly</w:t>
-      </w:r>
-      <w:r>
-        <w:rPr>
-          <w:b/>
-          <w:bCs/>
-        </w:rPr>
-        <w:t xml:space="preserve"> once</w:t>
-      </w:r>
-      <w:r>
-        <w:t xml:space="preserve"> (might end at another node)</w:t>
-      </w:r>
-    </w:p>
-    <w:p>
-      <w:pPr>
-        <w:rPr>
-          <w:b/>
-          <w:bCs/>
-        </w:rPr>
-      </w:pPr>
-      <w:r>
-        <w:rPr>
-          <w:b/>
-          <w:bCs/>
-        </w:rPr>
-        <w:t>For an undirected graph</w:t>
-      </w:r>
-    </w:p>
-    <w:p>
-      <w:pPr>
-        <w:numPr>
-          <w:ilvl w:val="0"/>
-          <w:numId w:val="2"/>
-        </w:numPr>
-      </w:pPr>
-      <w:r>
-        <w:rPr>
-          <w:i/>
-          <w:iCs/>
-        </w:rPr>
-        <w:t xml:space="preserve">Every vertex should have an </w:t>
-      </w:r>
-      <w:r>
-        <w:rPr>
-          <w:i/>
-          <w:iCs/>
-          <w:color w:val="FF0000"/>
-        </w:rPr>
-        <w:t xml:space="preserve">even degree </w:t>
-      </w:r>
-      <w:r>
-        <w:rPr>
-          <w:i/>
-          <w:iCs/>
-        </w:rPr>
-        <w:t xml:space="preserve">or </w:t>
-      </w:r>
-      <w:r>
-        <w:rPr>
-          <w:i/>
-          <w:iCs/>
-          <w:color w:val="FF0000"/>
-        </w:rPr>
-        <w:t xml:space="preserve">only two vertices </w:t>
-      </w:r>
-      <w:r>
-        <w:rPr>
-          <w:i/>
-          <w:iCs/>
-        </w:rPr>
-        <w:t>should have odd degrees.</w:t>
-      </w:r>
-    </w:p>
-    <w:p>
-      <w:pPr>
-        <w:rPr>
-          <w:b/>
-          <w:bCs/>
-        </w:rPr>
-      </w:pPr>
-      <w:r>
-        <w:rPr>
-          <w:b/>
-          <w:bCs/>
-        </w:rPr>
-        <w:t>For a directed graph</w:t>
-      </w:r>
-    </w:p>
-    <w:p>
-      <w:pPr>
-        <w:numPr>
-          <w:ilvl w:val="0"/>
-          <w:numId w:val="3"/>
-        </w:numPr>
-      </w:pPr>
-      <w:r>
-        <w:rPr>
-          <w:i/>
-          <w:iCs/>
-        </w:rPr>
-        <w:t xml:space="preserve">Each vertex should have the </w:t>
-      </w:r>
-      <w:r>
-        <w:rPr>
-          <w:i/>
-          <w:iCs/>
-          <w:color w:val="FF0000"/>
-        </w:rPr>
-        <w:t xml:space="preserve">same in-degree and out-degree except for two </w:t>
-      </w:r>
-      <w:r>
-        <w:rPr>
-          <w:i/>
-          <w:iCs/>
-        </w:rPr>
-        <w:t>of them.</w:t>
-      </w:r>
-    </w:p>
-    <w:p>
-      <w:pPr>
-        <w:numPr>
-          <w:ilvl w:val="0"/>
-          <w:numId w:val="3"/>
-        </w:numPr>
-      </w:pPr>
-      <w:r>
-        <w:rPr>
-          <w:i/>
-          <w:iCs/>
-        </w:rPr>
-        <w:t xml:space="preserve">One of these vertex will be the start vertex has </w:t>
-      </w:r>
-      <w:r>
-        <w:rPr>
-          <w:i/>
-          <w:iCs/>
-          <w:color w:val="FF0000"/>
-        </w:rPr>
-        <w:t xml:space="preserve">one more out-going edge than in-going </w:t>
-      </w:r>
-      <w:r>
-        <w:rPr>
-          <w:i/>
-          <w:iCs/>
-        </w:rPr>
-        <w:t xml:space="preserve">edges. The other one will be the end vertex which has </w:t>
-      </w:r>
-      <w:r>
-        <w:rPr>
-          <w:i/>
-          <w:iCs/>
-          <w:color w:val="FF0000"/>
-        </w:rPr>
-        <w:t xml:space="preserve">one more in-going edge than out-going </w:t>
-      </w:r>
-      <w:r>
-        <w:rPr>
-          <w:i/>
-          <w:iCs/>
-        </w:rPr>
-        <w:t>edges.</w:t>
-      </w:r>
-    </w:p>
-    <w:p>
-      <w:r>
-        <w:drawing>
-          <wp:anchor distT="0" distB="0" distL="114300" distR="114300" simplePos="0" relativeHeight="251658240" behindDoc="0" locked="0" layoutInCell="1" allowOverlap="1" wp14:anchorId="1D9DC4F0" wp14:editId="132E35DA">
-            <wp:simplePos x="0" y="0"/>
-            <wp:positionH relativeFrom="column">
-              <wp:posOffset>4198537</wp:posOffset>
-            </wp:positionH>
-            <wp:positionV relativeFrom="paragraph">
-              <wp:posOffset>280670</wp:posOffset>
-            </wp:positionV>
-            <wp:extent cx="2427605" cy="1522095"/>
-            <wp:effectExtent l="0" t="0" r="0" b="1905"/>
-            <wp:wrapSquare wrapText="bothSides"/>
-            <wp:docPr id="1252944682" name="Picture 1" descr="Eulerian path and circuit for undirected graph - GeeksforGeeks"/>
-            <wp:cNvGraphicFramePr>
-              <a:graphicFrameLocks xmlns:a="http://schemas.openxmlformats.org/drawingml/2006/main" noChangeAspect="1"/>
-            </wp:cNvGraphicFramePr>
-            <a:graphic xmlns:a="http://schemas.openxmlformats.org/drawingml/2006/main">
-              <a:graphicData uri="http://schemas.openxmlformats.org/drawingml/2006/picture">
-                <pic:pic xmlns:pic="http://schemas.openxmlformats.org/drawingml/2006/picture">
-                  <pic:nvPicPr>
-                    <pic:cNvPr id="0" name="Picture 1" descr="Eulerian path and circuit for undirected graph - GeeksforGeeks"/>
-                    <pic:cNvPicPr>
-                      <a:picLocks noChangeAspect="1" noChangeArrowheads="1"/>
-                    </pic:cNvPicPr>
-                  </pic:nvPicPr>
-                  <pic:blipFill>
-                    <a:blip r:embed="rId6" cstate="print">
-                      <a:extLst>
-                        <a:ext uri="{28A0092B-C50C-407E-A947-70E740481C1C}">
-                          <a14:useLocalDpi xmlns:a14="http://schemas.microsoft.com/office/drawing/2010/main" val="0"/>
-                        </a:ext>
-                      </a:extLst>
-                    </a:blip>
-                    <a:srcRect/>
-                    <a:stretch>
-                      <a:fillRect/>
-                    </a:stretch>
-                  </pic:blipFill>
-                  <pic:spPr bwMode="auto">
-                    <a:xfrm>
-                      <a:off x="0" y="0"/>
-                      <a:ext cx="2427605" cy="1522095"/>
-                    </a:xfrm>
-                    <a:prstGeom prst="rect">
-                      <a:avLst/>
-                    </a:prstGeom>
-                    <a:noFill/>
-                    <a:ln>
-                      <a:noFill/>
-                    </a:ln>
-                  </pic:spPr>
-                </pic:pic>
-              </a:graphicData>
-            </a:graphic>
-            <wp14:sizeRelH relativeFrom="margin">
-              <wp14:pctWidth>0</wp14:pctWidth>
-            </wp14:sizeRelH>
-            <wp14:sizeRelV relativeFrom="margin">
-              <wp14:pctHeight>0</wp14:pctHeight>
-            </wp14:sizeRelV>
-          </wp:anchor>
-        </w:drawing>
-      </w:r>
-    </w:p>
-    <w:p>
-      <w:r>
-        <w:rPr>
-          <w:highlight w:val="yellow"/>
-        </w:rPr>
-        <w:t>Eulerian</w:t>
-      </w:r>
-      <w:r>
-        <w:rPr>
-          <w:highlight w:val="yellow"/>
-        </w:rPr>
-        <w:t xml:space="preserve"> Cycle</w:t>
-      </w:r>
-      <w:r>
-        <w:t xml:space="preserve">: </w:t>
-      </w:r>
-      <w:r>
-        <w:t xml:space="preserve">A path that traverses every edges in the graph </w:t>
-      </w:r>
-      <w:r>
-        <w:rPr>
-          <w:b/>
-          <w:bCs/>
-        </w:rPr>
-        <w:t>exactly once</w:t>
-      </w:r>
-      <w:r>
-        <w:t xml:space="preserve"> </w:t>
-      </w:r>
-      <w:r>
-        <w:t>and come back to the start</w:t>
-      </w:r>
-    </w:p>
-    <w:p>
-      <w:pPr>
-        <w:rPr>
-          <w:b/>
-          <w:bCs/>
-        </w:rPr>
-      </w:pPr>
-      <w:r>
-        <w:rPr>
-          <w:b/>
-          <w:bCs/>
-        </w:rPr>
-        <w:t>For an undirected graph</w:t>
-      </w:r>
-    </w:p>
-    <w:p>
-      <w:pPr>
-        <w:numPr>
-          <w:ilvl w:val="0"/>
-          <w:numId w:val="4"/>
-        </w:numPr>
-      </w:pPr>
-      <w:r>
-        <w:rPr>
-          <w:i/>
-          <w:iCs/>
-        </w:rPr>
-        <w:t xml:space="preserve">Each vertex should have an </w:t>
-      </w:r>
-      <w:r>
-        <w:rPr>
-          <w:i/>
-          <w:iCs/>
-          <w:color w:val="FF0000"/>
-        </w:rPr>
-        <w:t>even degree</w:t>
-      </w:r>
-      <w:r>
-        <w:rPr>
-          <w:i/>
-          <w:iCs/>
-        </w:rPr>
-        <w:t>.</w:t>
-      </w:r>
-    </w:p>
-    <w:p>
-      <w:pPr>
-        <w:rPr>
-          <w:b/>
-          <w:bCs/>
-        </w:rPr>
-      </w:pPr>
-      <w:r>
-        <w:rPr>
-          <w:b/>
-          <w:bCs/>
-        </w:rPr>
-        <w:t>For a directed graph</w:t>
-      </w:r>
-    </w:p>
-    <w:p>
-      <w:pPr>
-        <w:numPr>
-          <w:ilvl w:val="0"/>
-          <w:numId w:val="5"/>
-        </w:numPr>
-      </w:pPr>
-      <w:r>
-        <w:rPr>
-          <w:i/>
-          <w:iCs/>
-        </w:rPr>
-        <w:t xml:space="preserve">Every vertex should have </w:t>
-      </w:r>
-      <w:r>
-        <w:rPr>
-          <w:i/>
-          <w:iCs/>
-          <w:color w:val="FF0000"/>
-        </w:rPr>
-        <w:t xml:space="preserve">equal in-degree and out-degree </w:t>
-      </w:r>
-      <w:r>
-        <w:rPr>
-          <w:i/>
-          <w:iCs/>
-        </w:rPr>
-        <w:t>edges.</w:t>
-      </w:r>
-    </w:p>
-    <w:p>
-      <w:pPr>
-        <w:jc w:val="center"/>
-      </w:pPr>
-    </w:p>
-    <w:p>
-      <w:r>
-        <w:drawing>
-          <wp:anchor distT="0" distB="0" distL="114300" distR="114300" simplePos="0" relativeHeight="251659264" behindDoc="0" locked="0" layoutInCell="1" allowOverlap="1" wp14:anchorId="3D8CE9A4" wp14:editId="7E7A1C62">
-            <wp:simplePos x="0" y="0"/>
-            <wp:positionH relativeFrom="column">
-              <wp:posOffset>3833495</wp:posOffset>
-            </wp:positionH>
-            <wp:positionV relativeFrom="paragraph">
-              <wp:posOffset>134813</wp:posOffset>
-            </wp:positionV>
-            <wp:extent cx="2794000" cy="3667125"/>
-            <wp:effectExtent l="0" t="0" r="6350" b="9525"/>
-            <wp:wrapSquare wrapText="bothSides"/>
-            <wp:docPr id="1586104865" name="Picture 1" descr="A screen shot of a computer program&#10;&#10;Description automatically generated with medium confidence"/>
-            <wp:cNvGraphicFramePr>
-              <a:graphicFrameLocks xmlns:a="http://schemas.openxmlformats.org/drawingml/2006/main" noChangeAspect="1"/>
-            </wp:cNvGraphicFramePr>
-            <a:graphic xmlns:a="http://schemas.openxmlformats.org/drawingml/2006/main">
-              <a:graphicData uri="http://schemas.openxmlformats.org/drawingml/2006/picture">
-                <pic:pic xmlns:pic="http://schemas.openxmlformats.org/drawingml/2006/picture">
-                  <pic:nvPicPr>
-                    <pic:cNvPr id="1586104865" name="Picture 1" descr="A screen shot of a computer program&#10;&#10;Description automatically generated with medium confidence"/>
-                    <pic:cNvPicPr/>
-                  </pic:nvPicPr>
-                  <pic:blipFill>
-                    <a:blip r:embed="rId7" cstate="print">
-                      <a:extLst>
-                        <a:ext uri="{28A0092B-C50C-407E-A947-70E740481C1C}">
-                          <a14:useLocalDpi xmlns:a14="http://schemas.microsoft.com/office/drawing/2010/main" val="0"/>
-                        </a:ext>
-                      </a:extLst>
-                    </a:blip>
-                    <a:stretch>
-                      <a:fillRect/>
-                    </a:stretch>
-                  </pic:blipFill>
-                  <pic:spPr>
-                    <a:xfrm>
-                      <a:off x="0" y="0"/>
-                      <a:ext cx="2794000" cy="3667125"/>
-                    </a:xfrm>
-                    <a:prstGeom prst="rect">
-                      <a:avLst/>
-                    </a:prstGeom>
-                  </pic:spPr>
-                </pic:pic>
-              </a:graphicData>
-            </a:graphic>
-            <wp14:sizeRelH relativeFrom="page">
-              <wp14:pctWidth>0</wp14:pctWidth>
-            </wp14:sizeRelH>
-            <wp14:sizeRelV relativeFrom="page">
-              <wp14:pctHeight>0</wp14:pctHeight>
-            </wp14:sizeRelV>
-          </wp:anchor>
-        </w:drawing>
-      </w:r>
-      <w:r>
-        <w:t xml:space="preserve">*Algorithm for </w:t>
-      </w:r>
-      <w:r>
-        <w:rPr>
-          <w:b/>
-          <w:bCs/>
-        </w:rPr>
-        <w:t>finding Eulerian Cycles</w:t>
-      </w:r>
-      <w:r>
-        <w:t xml:space="preserve"> - </w:t>
-      </w:r>
-      <w:r>
-        <w:rPr>
-          <w:highlight w:val="yellow"/>
-        </w:rPr>
-        <w:t>Hierolzer Algorithm</w:t>
-      </w:r>
-    </w:p>
-    <w:p>
-      <w:pPr>
-        <w:numPr>
-          <w:ilvl w:val="0"/>
-          <w:numId w:val="6"/>
-        </w:numPr>
-      </w:pPr>
-      <w:r>
-        <w:t>We can choose any arbitrary vertex as a starting point,</w:t>
-      </w:r>
-    </w:p>
-    <w:p>
-      <w:pPr>
-        <w:numPr>
-          <w:ilvl w:val="0"/>
-          <w:numId w:val="6"/>
-        </w:numPr>
-      </w:pPr>
-      <w:r>
-        <mc:AlternateContent>
-          <mc:Choice Requires="wps">
-            <w:drawing>
-              <wp:anchor distT="0" distB="0" distL="114300" distR="114300" simplePos="0" relativeHeight="251660288" behindDoc="0" locked="0" layoutInCell="1" allowOverlap="1" wp14:anchorId="11AA840F" wp14:editId="3041C972">
-                <wp:simplePos x="0" y="0"/>
-                <wp:positionH relativeFrom="column">
-                  <wp:posOffset>4027336</wp:posOffset>
-                </wp:positionH>
-                <wp:positionV relativeFrom="paragraph">
-                  <wp:posOffset>516200</wp:posOffset>
-                </wp:positionV>
-                <wp:extent cx="1435210" cy="147099"/>
-                <wp:effectExtent l="19050" t="19050" r="12700" b="24765"/>
-                <wp:wrapNone/>
-                <wp:docPr id="713422218" name="Rectangle 2"/>
-                <wp:cNvGraphicFramePr/>
-                <a:graphic xmlns:a="http://schemas.openxmlformats.org/drawingml/2006/main">
-                  <a:graphicData uri="http://schemas.microsoft.com/office/word/2010/wordprocessingShape">
-                    <wps:wsp>
-                      <wps:cNvSpPr/>
-                      <wps:spPr>
-                        <a:xfrm>
-                          <a:off x="0" y="0"/>
-                          <a:ext cx="1435210" cy="147099"/>
-                        </a:xfrm>
-                        <a:prstGeom prst="rect">
-                          <a:avLst/>
-                        </a:prstGeom>
-                        <a:noFill/>
-                        <a:ln w="28575"/>
-                      </wps:spPr>
-                      <wps:style>
-                        <a:lnRef idx="2">
-                          <a:schemeClr val="accent1">
-                            <a:shade val="50000"/>
-                          </a:schemeClr>
-                        </a:lnRef>
-                        <a:fillRef idx="1">
-                          <a:schemeClr val="accent1"/>
-                        </a:fillRef>
-                        <a:effectRef idx="0">
-                          <a:schemeClr val="accent1"/>
-                        </a:effectRef>
-                        <a:fontRef idx="minor">
-                          <a:schemeClr val="lt1"/>
-                        </a:fontRef>
-                      </wps:style>
-                      <wps:bodyPr rot="0" spcFirstLastPara="0" vertOverflow="overflow" horzOverflow="overflow" vert="horz" wrap="square" lIns="91440" tIns="45720" rIns="91440" bIns="45720" numCol="1" spcCol="0" rtlCol="0" fromWordArt="0" anchor="ctr" anchorCtr="0" forceAA="0" compatLnSpc="1">
-                        <a:prstTxWarp prst="textNoShape">
-                          <a:avLst/>
-                        </a:prstTxWarp>
-                        <a:noAutofit/>
-                      </wps:bodyPr>
-                    </wps:wsp>
-                  </a:graphicData>
-                </a:graphic>
-              </wp:anchor>
-            </w:drawing>
-          </mc:Choice>
-          <mc:Fallback>
-            <w:pict>
-              <v:rect w14:anchorId="61F9FE45" id="Rectangle 2" o:spid="_x0000_s1026" style="position:absolute;margin-left:317.1pt;margin-top:40.65pt;width:113pt;height:11.6pt;z-index:251660288;visibility:visible;mso-wrap-style:square;mso-wrap-distance-left:9pt;mso-wrap-distance-top:0;mso-wrap-distance-right:9pt;mso-wrap-distance-bottom:0;mso-position-horizontal:absolute;mso-position-horizontal-relative:text;mso-position-vertical:absolute;mso-position-vertical-relative:text;v-text-anchor:middle" o:gfxdata="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" filled="f" strokecolor="#1f3763 [1604]" strokeweight="2.25pt"/>
-            </w:pict>
-          </mc:Fallback>
-        </mc:AlternateContent>
-      </w:r>
-      <w:r>
-        <w:t>We follow the outgoing edges of the vertex that we haven’t followed before. We can follow whichever edge we want, the only rule is not to follow previously traversed ones.</w:t>
-      </w:r>
-    </w:p>
-    <w:p>
-      <w:pPr>
-        <w:numPr>
-          <w:ilvl w:val="0"/>
-          <w:numId w:val="6"/>
-        </w:numPr>
-      </w:pPr>
-      <w:r>
-        <w:t xml:space="preserve">We should apply Step 2 until we are stuck. At some point, we will visit a vertex and there will be no edges to follow. </w:t>
-      </w:r>
-    </w:p>
-    <w:p>
-      <w:pPr>
-        <w:numPr>
-          <w:ilvl w:val="0"/>
-          <w:numId w:val="6"/>
-        </w:numPr>
-      </w:pPr>
-      <w:r>
-        <mc:AlternateContent>
-          <mc:Choice Requires="wps">
-            <w:drawing>
-              <wp:anchor distT="0" distB="0" distL="114300" distR="114300" simplePos="0" relativeHeight="251662336" behindDoc="0" locked="0" layoutInCell="1" allowOverlap="1" wp14:anchorId="3BA0E0EF" wp14:editId="5633B39C">
-                <wp:simplePos x="0" y="0"/>
-                <wp:positionH relativeFrom="column">
-                  <wp:posOffset>4782710</wp:posOffset>
-                </wp:positionH>
-                <wp:positionV relativeFrom="paragraph">
-                  <wp:posOffset>487791</wp:posOffset>
-                </wp:positionV>
-                <wp:extent cx="1435210" cy="147099"/>
-                <wp:effectExtent l="19050" t="19050" r="12700" b="24765"/>
-                <wp:wrapNone/>
-                <wp:docPr id="1639858695" name="Rectangle 2"/>
-                <wp:cNvGraphicFramePr/>
-                <a:graphic xmlns:a="http://schemas.openxmlformats.org/drawingml/2006/main">
-                  <a:graphicData uri="http://schemas.microsoft.com/office/word/2010/wordprocessingShape">
-                    <wps:wsp>
-                      <wps:cNvSpPr/>
-                      <wps:spPr>
-                        <a:xfrm>
-                          <a:off x="0" y="0"/>
-                          <a:ext cx="1435210" cy="147099"/>
-                        </a:xfrm>
-                        <a:prstGeom prst="rect">
-                          <a:avLst/>
-                        </a:prstGeom>
-                        <a:noFill/>
-                        <a:ln w="28575"/>
-                      </wps:spPr>
-                      <wps:style>
-                        <a:lnRef idx="2">
-                          <a:schemeClr val="accent1">
-                            <a:shade val="50000"/>
-                          </a:schemeClr>
-                        </a:lnRef>
-                        <a:fillRef idx="1">
-                          <a:schemeClr val="accent1"/>
-                        </a:fillRef>
-                        <a:effectRef idx="0">
-                          <a:schemeClr val="accent1"/>
-                        </a:effectRef>
-                        <a:fontRef idx="minor">
-                          <a:schemeClr val="lt1"/>
-                        </a:fontRef>
-                      </wps:style>
-                      <wps:bodyPr rot="0" spcFirstLastPara="0" vertOverflow="overflow" horzOverflow="overflow" vert="horz" wrap="square" lIns="91440" tIns="45720" rIns="91440" bIns="45720" numCol="1" spcCol="0" rtlCol="0" fromWordArt="0" anchor="ctr" anchorCtr="0" forceAA="0" compatLnSpc="1">
-                        <a:prstTxWarp prst="textNoShape">
-                          <a:avLst/>
-                        </a:prstTxWarp>
-                        <a:noAutofit/>
-                      </wps:bodyPr>
-                    </wps:wsp>
-                  </a:graphicData>
-                </a:graphic>
-              </wp:anchor>
-            </w:drawing>
-          </mc:Choice>
-          <mc:Fallback>
-            <w:pict>
-              <v:rect w14:anchorId="237A8728" id="Rectangle 2" o:spid="_x0000_s1026" style="position:absolute;margin-left:376.6pt;margin-top:38.4pt;width:113pt;height:11.6pt;z-index:251662336;visibility:visible;mso-wrap-style:square;mso-wrap-distance-left:9pt;mso-wrap-distance-top:0;mso-wrap-distance-right:9pt;mso-wrap-distance-bottom:0;mso-position-horizontal:absolute;mso-position-horizontal-relative:text;mso-position-vertical:absolute;mso-position-vertical-relative:text;v-text-anchor:middle" o:gfxdata="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" filled="f" strokecolor="#1f3763 [1604]" strokeweight="2.25pt"/>
-            </w:pict>
-          </mc:Fallback>
-        </mc:AlternateContent>
-      </w:r>
-      <w:r>
-        <w:t>Push the vertex that we stuck to the top of the stack data structure which holds the Eulerian Cycle</w:t>
-      </w:r>
-      <w:r>
-        <w:t xml:space="preserve"> (Pop out of exploring path)</w:t>
-      </w:r>
-    </w:p>
-    <w:p>
-      <w:pPr>
-        <w:numPr>
-          <w:ilvl w:val="0"/>
-          <w:numId w:val="6"/>
-        </w:numPr>
-      </w:pPr>
-      <w:r>
-        <mc:AlternateContent>
-          <mc:Choice Requires="wps">
-            <w:drawing>
-              <wp:anchor distT="0" distB="0" distL="114300" distR="114300" simplePos="0" relativeHeight="251664384" behindDoc="0" locked="0" layoutInCell="1" allowOverlap="1" wp14:anchorId="6EBB02F3" wp14:editId="328E9E69">
-                <wp:simplePos x="0" y="0"/>
-                <wp:positionH relativeFrom="column">
-                  <wp:posOffset>4810704</wp:posOffset>
-                </wp:positionH>
-                <wp:positionV relativeFrom="paragraph">
-                  <wp:posOffset>193399</wp:posOffset>
-                </wp:positionV>
-                <wp:extent cx="1435210" cy="147099"/>
-                <wp:effectExtent l="19050" t="19050" r="12700" b="24765"/>
-                <wp:wrapNone/>
-                <wp:docPr id="460718878" name="Rectangle 2"/>
-                <wp:cNvGraphicFramePr/>
-                <a:graphic xmlns:a="http://schemas.openxmlformats.org/drawingml/2006/main">
-                  <a:graphicData uri="http://schemas.microsoft.com/office/word/2010/wordprocessingShape">
-                    <wps:wsp>
-                      <wps:cNvSpPr/>
-                      <wps:spPr>
-                        <a:xfrm>
-                          <a:off x="0" y="0"/>
-                          <a:ext cx="1435210" cy="147099"/>
-                        </a:xfrm>
-                        <a:prstGeom prst="rect">
-                          <a:avLst/>
-                        </a:prstGeom>
-                        <a:noFill/>
-                        <a:ln w="28575"/>
-                      </wps:spPr>
-                      <wps:style>
-                        <a:lnRef idx="2">
-                          <a:schemeClr val="accent1">
-                            <a:shade val="50000"/>
-                          </a:schemeClr>
-                        </a:lnRef>
-                        <a:fillRef idx="1">
-                          <a:schemeClr val="accent1"/>
-                        </a:fillRef>
-                        <a:effectRef idx="0">
-                          <a:schemeClr val="accent1"/>
-                        </a:effectRef>
-                        <a:fontRef idx="minor">
-                          <a:schemeClr val="lt1"/>
-                        </a:fontRef>
-                      </wps:style>
-                      <wps:bodyPr rot="0" spcFirstLastPara="0" vertOverflow="overflow" horzOverflow="overflow" vert="horz" wrap="square" lIns="91440" tIns="45720" rIns="91440" bIns="45720" numCol="1" spcCol="0" rtlCol="0" fromWordArt="0" anchor="ctr" anchorCtr="0" forceAA="0" compatLnSpc="1">
-                        <a:prstTxWarp prst="textNoShape">
-                          <a:avLst/>
-                        </a:prstTxWarp>
-                        <a:noAutofit/>
-                      </wps:bodyPr>
-                    </wps:wsp>
-                  </a:graphicData>
-                </a:graphic>
-              </wp:anchor>
-            </w:drawing>
-          </mc:Choice>
-          <mc:Fallback>
-            <w:pict>
-              <v:rect w14:anchorId="6247AF39" id="Rectangle 2" o:spid="_x0000_s1026" style="position:absolute;margin-left:378.8pt;margin-top:15.25pt;width:113pt;height:11.6pt;z-index:251664384;visibility:visible;mso-wrap-style:square;mso-wrap-distance-left:9pt;mso-wrap-distance-top:0;mso-wrap-distance-right:9pt;mso-wrap-distance-bottom:0;mso-position-horizontal:absolute;mso-position-horizontal-relative:text;mso-position-vertical:absolute;mso-position-vertical-relative:text;v-text-anchor:middle" o:gfxdata="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" filled="f" strokecolor="#1f3763 [1604]" strokeweight="2.25pt"/>
-            </w:pict>
-          </mc:Fallback>
-        </mc:AlternateContent>
-      </w:r>
-      <w:r>
-        <w:t>Backtrack from this vertex to the previous one</w:t>
-      </w:r>
-    </w:p>
-    <w:p>
-      <w:pPr>
-        <w:numPr>
-          <w:ilvl w:val="0"/>
-          <w:numId w:val="6"/>
-        </w:numPr>
-      </w:pPr>
-      <w:r>
-        <mc:AlternateContent>
-          <mc:Choice Requires="wps">
-            <w:drawing>
-              <wp:anchor distT="0" distB="0" distL="114300" distR="114300" simplePos="0" relativeHeight="251666432" behindDoc="0" locked="0" layoutInCell="1" allowOverlap="1" wp14:anchorId="3C0E6F5D" wp14:editId="33DE8993">
-                <wp:simplePos x="0" y="0"/>
-                <wp:positionH relativeFrom="column">
-                  <wp:posOffset>4198290</wp:posOffset>
-                </wp:positionH>
-                <wp:positionV relativeFrom="paragraph">
-                  <wp:posOffset>225591</wp:posOffset>
-                </wp:positionV>
-                <wp:extent cx="2134676" cy="514515"/>
-                <wp:effectExtent l="19050" t="19050" r="18415" b="19050"/>
-                <wp:wrapNone/>
-                <wp:docPr id="1497280991" name="Rectangle 2"/>
-                <wp:cNvGraphicFramePr/>
-                <a:graphic xmlns:a="http://schemas.openxmlformats.org/drawingml/2006/main">
-                  <a:graphicData uri="http://schemas.microsoft.com/office/word/2010/wordprocessingShape">
-                    <wps:wsp>
-                      <wps:cNvSpPr/>
-                      <wps:spPr>
-                        <a:xfrm>
-                          <a:off x="0" y="0"/>
-                          <a:ext cx="2134676" cy="514515"/>
-                        </a:xfrm>
-                        <a:prstGeom prst="rect">
-                          <a:avLst/>
-                        </a:prstGeom>
-                        <a:noFill/>
-                        <a:ln w="28575"/>
-                      </wps:spPr>
-                      <wps:style>
-                        <a:lnRef idx="2">
-                          <a:schemeClr val="accent1">
-                            <a:shade val="50000"/>
-                          </a:schemeClr>
-                        </a:lnRef>
-                        <a:fillRef idx="1">
-                          <a:schemeClr val="accent1"/>
-                        </a:fillRef>
-                        <a:effectRef idx="0">
-                          <a:schemeClr val="accent1"/>
-                        </a:effectRef>
-                        <a:fontRef idx="minor">
-                          <a:schemeClr val="lt1"/>
-                        </a:fontRef>
-                      </wps:style>
-                      <wps:bodyPr rot="0" spcFirstLastPara="0" vertOverflow="overflow" horzOverflow="overflow" vert="horz" wrap="square" lIns="91440" tIns="45720" rIns="91440" bIns="45720" numCol="1" spcCol="0" rtlCol="0" fromWordArt="0" anchor="ctr" anchorCtr="0" forceAA="0" compatLnSpc="1">
-                        <a:prstTxWarp prst="textNoShape">
-                          <a:avLst/>
-                        </a:prstTxWarp>
-                        <a:noAutofit/>
-                      </wps:bodyPr>
-                    </wps:wsp>
-                  </a:graphicData>
-                </a:graphic>
-                <wp14:sizeRelH relativeFrom="margin">
-                  <wp14:pctWidth>0</wp14:pctWidth>
-                </wp14:sizeRelH>
-                <wp14:sizeRelV relativeFrom="margin">
-                  <wp14:pctHeight>0</wp14:pctHeight>
-                </wp14:sizeRelV>
-              </wp:anchor>
-            </w:drawing>
-          </mc:Choice>
-          <mc:Fallback>
-            <w:pict>
-              <v:rect w14:anchorId="6E3DD705" id="Rectangle 2" o:spid="_x0000_s1026" style="position:absolute;margin-left:330.55pt;margin-top:17.75pt;width:168.1pt;height:40.5pt;z-index:251666432;visibility:visible;mso-wrap-style:square;mso-width-percent:0;mso-height-percent:0;mso-wrap-distance-left:9pt;mso-wrap-distance-top:0;mso-wrap-distance-right:9pt;mso-wrap-distance-bottom:0;mso-position-horizontal:absolute;mso-position-horizontal-relative:text;mso-position-vertical:absolute;mso-position-vertical-relative:text;mso-width-percent:0;mso-height-percent:0;mso-width-relative:margin;mso-height-relative:margin;v-text-anchor:middle" o:gfxdata="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" filled="f" strokecolor="#1f3763 [1604]" strokeweight="2.25pt"/>
-            </w:pict>
-          </mc:Fallback>
-        </mc:AlternateContent>
-      </w:r>
-      <w:r>
-        <w:t>If there are edges to follow, we have to return to Step 2</w:t>
-      </w:r>
-      <w:r>
-        <w:t xml:space="preserve"> (do not include the edges we went on)</w:t>
-      </w:r>
-    </w:p>
-    <w:p>
-      <w:pPr>
-        <w:numPr>
-          <w:ilvl w:val="0"/>
-          <w:numId w:val="6"/>
-        </w:numPr>
-      </w:pPr>
-      <w:r>
-        <w:t xml:space="preserve">If there are no vertices left to traverse, now the stack holds the complete Eulerian Cycle, and we are done. Otherwise, </w:t>
-      </w:r>
-      <w:r>
-        <w:t xml:space="preserve">go back to </w:t>
-      </w:r>
-      <w:r>
-        <w:t>Step 5.</w:t>
-      </w:r>
-      <w:r>
-        <w:t xml:space="preserve"> </w:t>
-      </w:r>
-    </w:p>
+    <w:p/>
     <w:sectPr>
       <w:pgSz w:w="12240" w:h="15840"/>
       <w:pgMar w:top="1440" w:right="1440" w:bottom="1440" w:left="1440" w:header="708" w:footer="708" w:gutter="0"/>
@@ -3620,7 +2771,7 @@
 </file>
 
 <file path=word/numbering.xml><?xml version="1.0" encoding="utf-8"?>
-<w:numbering xmlns:wpc="http://schemas.microsoft.com/office/word/2010/wordprocessingCanvas" xmlns:cx="http://schemas.microsoft.com/office/drawing/2014/chartex" xmlns:cx1="http://schemas.microsoft.com/office/drawing/2015/9/8/chartex" xmlns:cx2="http://schemas.microsoft.com/office/drawing/2015/10/21/chartex" xmlns:cx3="http://schemas.microsoft.com/office/drawing/2016/5/9/chartex" xmlns:cx4="http://schemas.microsoft.com/office/drawing/2016/5/10/chartex" xmlns:cx5="http://schemas.microsoft.com/office/drawing/2016/5/11/chartex" xmlns:cx6="http://schemas.microsoft.com/office/drawing/2016/5/12/chartex" xmlns:cx7="http://schemas.microsoft.com/office/drawing/2016/5/13/chartex" xmlns:cx8="http://schemas.microsoft.com/office/drawing/2016/5/14/chartex" xmlns:mc="http://schemas.openxmlformats.org/markup-compatibility/2006" xmlns:aink="http://schemas.microsoft.com/office/drawing/2016/ink" xmlns:am3d="http://schemas.microsoft.com/office/drawing/2017/model3d" xmlns:o="urn:schemas-microsoft-com:office:office" xmlns:oel="http://schemas.microsoft.com/office/2019/extlst" xmlns:r="http://schemas.openxmlformats.org/officeDocument/2006/relationships" xmlns:m="http://schemas.openxmlformats.org/officeDocument/2006/math" xmlns:v="urn:schemas-microsoft-com:vml" xmlns:wp14="http://schemas.microsoft.com/office/word/2010/wordprocessingDrawing" xmlns:wp="http://schemas.openxmlformats.org/drawingml/2006/wordprocessingDrawing" xmlns:w10="urn:schemas-microsoft-com:office:word" xmlns:w="http://schemas.openxmlformats.org/wordprocessingml/2006/main" xmlns:w14="http://schemas.microsoft.com/office/word/2010/wordml" xmlns:w15="http://schemas.microsoft.com/office/word/2012/wordml" xmlns:w16cex="http://schemas.microsoft.com/office/word/2018/wordml/cex" xmlns:w16cid="http://schemas.microsoft.com/office/word/2016/wordml/cid" xmlns:w16="http://schemas.microsoft.com/office/word/2018/wordml" xmlns:w16du="http://schemas.microsoft.com/office/word/2023/wordml/word16du" xmlns:w16sdtdh="http://schemas.microsoft.com/office/word/2020/wordml/sdtdatahash" xmlns:w16se="http://schemas.microsoft.com/office/word/2015/wordml/symex" xmlns:wpg="http://schemas.microsoft.com/office/word/2010/wordprocessingGroup" xmlns:wpi="http://schemas.microsoft.com/office/word/2010/wordprocessingInk" xmlns:wne="http://schemas.microsoft.com/office/word/2006/wordml" xmlns:wps="http://schemas.microsoft.com/office/word/2010/wordprocessingShape" mc:Ignorable="w14 w15 w16se w16cid w16 w16cex w16sdtdh wp14">
+<w:numbering xmlns:wpc="http://schemas.microsoft.com/office/word/2010/wordprocessingCanvas" xmlns:cx="http://schemas.microsoft.com/office/drawing/2014/chartex" xmlns:cx1="http://schemas.microsoft.com/office/drawing/2015/9/8/chartex" xmlns:cx2="http://schemas.microsoft.com/office/drawing/2015/10/21/chartex" xmlns:cx3="http://schemas.microsoft.com/office/drawing/2016/5/9/chartex" xmlns:cx4="http://schemas.microsoft.com/office/drawing/2016/5/10/chartex" xmlns:cx5="http://schemas.microsoft.com/office/drawing/2016/5/11/chartex" xmlns:cx6="http://schemas.microsoft.com/office/drawing/2016/5/12/chartex" xmlns:cx7="http://schemas.microsoft.com/office/drawing/2016/5/13/chartex" xmlns:cx8="http://schemas.microsoft.com/office/drawing/2016/5/14/chartex" xmlns:mc="http://schemas.openxmlformats.org/markup-compatibility/2006" xmlns:aink="http://schemas.microsoft.com/office/drawing/2016/ink" xmlns:am3d="http://schemas.microsoft.com/office/drawing/2017/model3d" xmlns:o="urn:schemas-microsoft-com:office:office" xmlns:oel="http://schemas.microsoft.com/office/2019/extlst" xmlns:r="http://schemas.openxmlformats.org/officeDocument/2006/relationships" xmlns:m="http://schemas.openxmlformats.org/officeDocument/2006/math" xmlns:v="urn:schemas-microsoft-com:vml" xmlns:wp14="http://schemas.microsoft.com/office/word/2010/wordprocessingDrawing" xmlns:wp="http://schemas.openxmlformats.org/drawingml/2006/wordprocessingDrawing" xmlns:w10="urn:schemas-microsoft-com:office:word" xmlns:w="http://schemas.openxmlformats.org/wordprocessingml/2006/main" xmlns:w14="http://schemas.microsoft.com/office/word/2010/wordml" xmlns:w15="http://schemas.microsoft.com/office/word/2012/wordml" xmlns:w16cex="http://schemas.microsoft.com/office/word/2018/wordml/cex" xmlns:w16cid="http://schemas.microsoft.com/office/word/2016/wordml/cid" xmlns:w16="http://schemas.microsoft.com/office/word/2018/wordml" xmlns:w16sdtdh="http://schemas.microsoft.com/office/word/2020/wordml/sdtdatahash" xmlns:w16se="http://schemas.microsoft.com/office/word/2015/wordml/symex" xmlns:wpg="http://schemas.microsoft.com/office/word/2010/wordprocessingGroup" xmlns:wpi="http://schemas.microsoft.com/office/word/2010/wordprocessingInk" xmlns:wne="http://schemas.microsoft.com/office/word/2006/wordml" xmlns:wps="http://schemas.microsoft.com/office/word/2010/wordprocessingShape" mc:Ignorable="w14 w15 w16se w16cid w16 w16cex w16sdtdh wp14">
   <w:abstractNum w:abstractNumId="0" w15:restartNumberingAfterBreak="0">
     <w:nsid w:val="04653901"/>
     <w:multiLevelType w:val="multilevel"/>
@@ -4273,7 +3424,7 @@
   <w:abstractNum w:abstractNumId="5" w15:restartNumberingAfterBreak="0">
     <w:nsid w:val="79A04665"/>
     <w:multiLevelType w:val="multilevel"/>
-    <w:tmpl w:val="B746692E"/>
+    <w:tmpl w:val="C600943E"/>
     <w:lvl w:ilvl="0">
       <w:start w:val="1"/>
       <w:numFmt w:val="bullet"/>
@@ -4290,20 +3441,16 @@
         <w:sz w:val="20"/>
       </w:rPr>
     </w:lvl>
-    <w:lvl w:ilvl="1" w:tentative="1">
-      <w:start w:val="1"/>
-      <w:numFmt w:val="bullet"/>
-      <w:lvlText w:val="o"/>
-      <w:lvlJc w:val="left"/>
-      <w:pPr>
-        <w:tabs>
-          <w:tab w:val="num" w:pos="1440"/>
-        </w:tabs>
+    <w:lvl w:ilvl="1">
+      <w:start w:val="1"/>
+      <w:numFmt w:val="decimal"/>
+      <w:lvlText w:val="%2."/>
+      <w:lvlJc w:val="left"/>
+      <w:pPr>
         <w:ind w:left="1440" w:hanging="360"/>
       </w:pPr>
       <w:rPr>
-        <w:rFonts w:ascii="Courier New" w:hAnsi="Courier New" w:hint="default"/>
-        <w:sz w:val="20"/>
+        <w:rFonts w:hint="default"/>
       </w:rPr>
     </w:lvl>
     <w:lvl w:ilvl="2" w:tentative="1">
@@ -4893,6 +4040,7 @@
   <w:style w:type="character" w:default="1" w:styleId="DefaultParagraphFont">
     <w:name w:val="Default Paragraph Font"/>
     <w:uiPriority w:val="1"/>
+    <w:semiHidden/>
     <w:unhideWhenUsed/>
   </w:style>
   <w:style w:type="table" w:default="1" w:styleId="TableNormal">

</xml_diff>